<commit_message>
Aufgabe 2 Teilaufgabe 1
</commit_message>
<xml_diff>
--- a/Doku/Bericht_Optimierung_Rebecca_Sigmund.docx
+++ b/Doku/Bericht_Optimierung_Rebecca_Sigmund.docx
@@ -20192,16 +20192,20 @@
       </w:r>
       <w:bookmarkEnd w:id="6"/>
     </w:p>
+    <w:p>
+      <w:bookmarkStart w:id="7" w:name="_GoBack"/>
+      <w:bookmarkEnd w:id="7"/>
+    </w:p>
     <w:p/>
     <w:p>
       <w:pPr>
         <w:pStyle w:val="berschrift2"/>
       </w:pPr>
-      <w:bookmarkStart w:id="7" w:name="_Toc25106327"/>
+      <w:bookmarkStart w:id="8" w:name="_Toc25106327"/>
       <w:r>
         <w:t>Assemblercode</w:t>
       </w:r>
-      <w:bookmarkEnd w:id="7"/>
+      <w:bookmarkEnd w:id="8"/>
     </w:p>
     <w:p>
       <w:pPr>
@@ -20221,7 +20225,7 @@
           <w:sz w:val="18"/>
           <w:szCs w:val="18"/>
         </w:rPr>
-        <w:t>g++ -Wall -</w:t>
+        <w:t>$ cd /</w:t>
       </w:r>
       <w:proofErr w:type="spellStart"/>
       <w:r>
@@ -20230,7 +20234,7 @@
           <w:sz w:val="18"/>
           <w:szCs w:val="18"/>
         </w:rPr>
-        <w:t>pedantic</w:t>
+        <w:t>cygdrive</w:t>
       </w:r>
       <w:proofErr w:type="spellEnd"/>
       <w:r>
@@ -20239,7 +20243,7 @@
           <w:sz w:val="18"/>
           <w:szCs w:val="18"/>
         </w:rPr>
-        <w:t xml:space="preserve"> -march=native -</w:t>
+        <w:t>/c/Users/</w:t>
       </w:r>
       <w:proofErr w:type="spellStart"/>
       <w:r>
@@ -20248,7 +20252,7 @@
           <w:sz w:val="18"/>
           <w:szCs w:val="18"/>
         </w:rPr>
-        <w:t>mfpmath</w:t>
+        <w:t>RebeccaS</w:t>
       </w:r>
       <w:proofErr w:type="spellEnd"/>
       <w:r>
@@ -20257,7 +20261,7 @@
           <w:sz w:val="18"/>
           <w:szCs w:val="18"/>
         </w:rPr>
-        <w:t>=</w:t>
+        <w:t>/</w:t>
       </w:r>
       <w:proofErr w:type="spellStart"/>
       <w:r>
@@ -20266,7 +20270,7 @@
           <w:sz w:val="18"/>
           <w:szCs w:val="18"/>
         </w:rPr>
-        <w:t>sse</w:t>
+        <w:t>Documents</w:t>
       </w:r>
       <w:proofErr w:type="spellEnd"/>
       <w:r>
@@ -20275,7 +20279,7 @@
           <w:sz w:val="18"/>
           <w:szCs w:val="18"/>
         </w:rPr>
-        <w:t xml:space="preserve"> -</w:t>
+        <w:t>/</w:t>
       </w:r>
       <w:proofErr w:type="spellStart"/>
       <w:r>
@@ -20284,7 +20288,7 @@
           <w:sz w:val="18"/>
           <w:szCs w:val="18"/>
         </w:rPr>
-        <w:t>mavx</w:t>
+        <w:t>raytracer</w:t>
       </w:r>
       <w:proofErr w:type="spellEnd"/>
       <w:r>
@@ -20293,10 +20297,8 @@
           <w:sz w:val="18"/>
           <w:szCs w:val="18"/>
         </w:rPr>
-        <w:t xml:space="preserve"> -O3 -D OPTIMIZED_INTERSECTS -c -g raytracer.cc</w:t>
-      </w:r>
-    </w:p>
-    <w:p>
+        <w:t>/</w:t>
+      </w:r>
       <w:proofErr w:type="spellStart"/>
       <w:r>
         <w:rPr>
@@ -20304,42 +20306,147 @@
           <w:sz w:val="18"/>
           <w:szCs w:val="18"/>
         </w:rPr>
-        <w:t>objdump</w:t>
-      </w:r>
-      <w:proofErr w:type="spellEnd"/>
-      <w:r>
+        <w:t>src</w:t>
+      </w:r>
+      <w:proofErr w:type="spellEnd"/>
+    </w:p>
+    <w:p>
+      <w:pPr>
+        <w:autoSpaceDE w:val="0"/>
+        <w:autoSpaceDN w:val="0"/>
+        <w:adjustRightInd w:val="0"/>
+        <w:spacing w:after="0" w:line="240" w:lineRule="auto"/>
         <w:rPr>
           <w:rFonts w:ascii="Lucida Console" w:hAnsi="Lucida Console" w:cs="Lucida Console"/>
           <w:sz w:val="18"/>
           <w:szCs w:val="18"/>
         </w:rPr>
-        <w:t xml:space="preserve"> -S </w:t>
-      </w:r>
-      <w:proofErr w:type="spellStart"/>
+      </w:pPr>
       <w:r>
         <w:rPr>
           <w:rFonts w:ascii="Lucida Console" w:hAnsi="Lucida Console" w:cs="Lucida Console"/>
           <w:sz w:val="18"/>
           <w:szCs w:val="18"/>
         </w:rPr>
-        <w:t>raytracer.o</w:t>
-      </w:r>
-      <w:proofErr w:type="spellEnd"/>
+        <w:t>g++ -Wall -</w:t>
+      </w:r>
+      <w:proofErr w:type="spellStart"/>
       <w:r>
         <w:rPr>
           <w:rFonts w:ascii="Lucida Console" w:hAnsi="Lucida Console" w:cs="Lucida Console"/>
           <w:sz w:val="18"/>
           <w:szCs w:val="18"/>
         </w:rPr>
-        <w:t xml:space="preserve"> &gt; </w:t>
-      </w:r>
-      <w:proofErr w:type="spellStart"/>
+        <w:t>pedantic</w:t>
+      </w:r>
+      <w:proofErr w:type="spellEnd"/>
       <w:r>
         <w:rPr>
           <w:rFonts w:ascii="Lucida Console" w:hAnsi="Lucida Console" w:cs="Lucida Console"/>
           <w:sz w:val="18"/>
           <w:szCs w:val="18"/>
         </w:rPr>
+        <w:t xml:space="preserve"> -march=native -</w:t>
+      </w:r>
+      <w:proofErr w:type="spellStart"/>
+      <w:r>
+        <w:rPr>
+          <w:rFonts w:ascii="Lucida Console" w:hAnsi="Lucida Console" w:cs="Lucida Console"/>
+          <w:sz w:val="18"/>
+          <w:szCs w:val="18"/>
+        </w:rPr>
+        <w:t>mfpmath</w:t>
+      </w:r>
+      <w:proofErr w:type="spellEnd"/>
+      <w:r>
+        <w:rPr>
+          <w:rFonts w:ascii="Lucida Console" w:hAnsi="Lucida Console" w:cs="Lucida Console"/>
+          <w:sz w:val="18"/>
+          <w:szCs w:val="18"/>
+        </w:rPr>
+        <w:t>=</w:t>
+      </w:r>
+      <w:proofErr w:type="spellStart"/>
+      <w:r>
+        <w:rPr>
+          <w:rFonts w:ascii="Lucida Console" w:hAnsi="Lucida Console" w:cs="Lucida Console"/>
+          <w:sz w:val="18"/>
+          <w:szCs w:val="18"/>
+        </w:rPr>
+        <w:t>sse</w:t>
+      </w:r>
+      <w:proofErr w:type="spellEnd"/>
+      <w:r>
+        <w:rPr>
+          <w:rFonts w:ascii="Lucida Console" w:hAnsi="Lucida Console" w:cs="Lucida Console"/>
+          <w:sz w:val="18"/>
+          <w:szCs w:val="18"/>
+        </w:rPr>
+        <w:t xml:space="preserve"> -</w:t>
+      </w:r>
+      <w:proofErr w:type="spellStart"/>
+      <w:r>
+        <w:rPr>
+          <w:rFonts w:ascii="Lucida Console" w:hAnsi="Lucida Console" w:cs="Lucida Console"/>
+          <w:sz w:val="18"/>
+          <w:szCs w:val="18"/>
+        </w:rPr>
+        <w:t>mavx</w:t>
+      </w:r>
+      <w:proofErr w:type="spellEnd"/>
+      <w:r>
+        <w:rPr>
+          <w:rFonts w:ascii="Lucida Console" w:hAnsi="Lucida Console" w:cs="Lucida Console"/>
+          <w:sz w:val="18"/>
+          <w:szCs w:val="18"/>
+        </w:rPr>
+        <w:t xml:space="preserve"> -O3 -D OPTIMIZED_INTERSECTS -c -g raytracer.cc</w:t>
+      </w:r>
+    </w:p>
+    <w:p>
+      <w:proofErr w:type="spellStart"/>
+      <w:r>
+        <w:rPr>
+          <w:rFonts w:ascii="Lucida Console" w:hAnsi="Lucida Console" w:cs="Lucida Console"/>
+          <w:sz w:val="18"/>
+          <w:szCs w:val="18"/>
+        </w:rPr>
+        <w:t>objdump</w:t>
+      </w:r>
+      <w:proofErr w:type="spellEnd"/>
+      <w:r>
+        <w:rPr>
+          <w:rFonts w:ascii="Lucida Console" w:hAnsi="Lucida Console" w:cs="Lucida Console"/>
+          <w:sz w:val="18"/>
+          <w:szCs w:val="18"/>
+        </w:rPr>
+        <w:t xml:space="preserve"> -S </w:t>
+      </w:r>
+      <w:proofErr w:type="spellStart"/>
+      <w:r>
+        <w:rPr>
+          <w:rFonts w:ascii="Lucida Console" w:hAnsi="Lucida Console" w:cs="Lucida Console"/>
+          <w:sz w:val="18"/>
+          <w:szCs w:val="18"/>
+        </w:rPr>
+        <w:t>raytracer.o</w:t>
+      </w:r>
+      <w:proofErr w:type="spellEnd"/>
+      <w:r>
+        <w:rPr>
+          <w:rFonts w:ascii="Lucida Console" w:hAnsi="Lucida Console" w:cs="Lucida Console"/>
+          <w:sz w:val="18"/>
+          <w:szCs w:val="18"/>
+        </w:rPr>
+        <w:t xml:space="preserve"> &gt; </w:t>
+      </w:r>
+      <w:proofErr w:type="spellStart"/>
+      <w:r>
+        <w:rPr>
+          <w:rFonts w:ascii="Lucida Console" w:hAnsi="Lucida Console" w:cs="Lucida Console"/>
+          <w:sz w:val="18"/>
+          <w:szCs w:val="18"/>
+        </w:rPr>
         <w:t>raytracer.s</w:t>
       </w:r>
       <w:proofErr w:type="spellEnd"/>
@@ -20348,11 +20455,11 @@
       <w:pPr>
         <w:pStyle w:val="berschrift2"/>
       </w:pPr>
-      <w:bookmarkStart w:id="8" w:name="_Toc25106328"/>
+      <w:bookmarkStart w:id="9" w:name="_Toc25106328"/>
       <w:r>
         <w:t>Zeitmessung</w:t>
       </w:r>
-      <w:bookmarkEnd w:id="8"/>
+      <w:bookmarkEnd w:id="9"/>
     </w:p>
     <w:p>
       <w:r>
@@ -20919,11 +21026,11 @@
       <w:pPr>
         <w:pStyle w:val="berschrift2"/>
       </w:pPr>
-      <w:bookmarkStart w:id="9" w:name="_Toc25106329"/>
+      <w:bookmarkStart w:id="10" w:name="_Toc25106329"/>
       <w:r>
         <w:t>Interpretation</w:t>
       </w:r>
-      <w:bookmarkEnd w:id="9"/>
+      <w:bookmarkEnd w:id="10"/>
     </w:p>
     <w:p>
       <w:r>
@@ -20934,7 +21041,7 @@
       <w:pPr>
         <w:pStyle w:val="berschrift1"/>
       </w:pPr>
-      <w:bookmarkStart w:id="10" w:name="_Toc25106330"/>
+      <w:bookmarkStart w:id="11" w:name="_Toc25106330"/>
       <w:r>
         <w:lastRenderedPageBreak/>
         <w:t>Aufgabe 3</w:t>
@@ -20945,39 +21052,39 @@
       <w:r>
         <w:t>k-d-Baum</w:t>
       </w:r>
-      <w:bookmarkEnd w:id="10"/>
+      <w:bookmarkEnd w:id="11"/>
     </w:p>
     <w:p>
       <w:pPr>
         <w:pStyle w:val="berschrift2"/>
       </w:pPr>
-      <w:bookmarkStart w:id="11" w:name="_Toc25106331"/>
+      <w:bookmarkStart w:id="12" w:name="_Toc25106331"/>
       <w:r>
         <w:t>Quelltext</w:t>
       </w:r>
-      <w:bookmarkEnd w:id="11"/>
+      <w:bookmarkEnd w:id="12"/>
     </w:p>
     <w:p/>
     <w:p>
       <w:pPr>
         <w:pStyle w:val="berschrift2"/>
       </w:pPr>
-      <w:bookmarkStart w:id="12" w:name="_Toc25106332"/>
+      <w:bookmarkStart w:id="13" w:name="_Toc25106332"/>
       <w:r>
         <w:t>Assemblercode</w:t>
       </w:r>
-      <w:bookmarkEnd w:id="12"/>
+      <w:bookmarkEnd w:id="13"/>
     </w:p>
     <w:p/>
     <w:p>
       <w:pPr>
         <w:pStyle w:val="berschrift2"/>
       </w:pPr>
-      <w:bookmarkStart w:id="13" w:name="_Toc25106333"/>
+      <w:bookmarkStart w:id="14" w:name="_Toc25106333"/>
       <w:r>
         <w:t>Zeitmessung</w:t>
       </w:r>
-      <w:bookmarkEnd w:id="13"/>
+      <w:bookmarkEnd w:id="14"/>
     </w:p>
     <w:tbl>
       <w:tblPr>
@@ -21390,11 +21497,11 @@
       <w:pPr>
         <w:pStyle w:val="berschrift2"/>
       </w:pPr>
-      <w:bookmarkStart w:id="14" w:name="_Toc25106334"/>
+      <w:bookmarkStart w:id="15" w:name="_Toc25106334"/>
       <w:r>
         <w:t>Interpretation</w:t>
       </w:r>
-      <w:bookmarkEnd w:id="14"/>
+      <w:bookmarkEnd w:id="15"/>
     </w:p>
     <w:p/>
     <w:sectPr>
@@ -22602,7 +22709,7 @@
 </file>
 
 <file path=customXml/itemProps1.xml><?xml version="1.0" encoding="utf-8"?>
-<ds:datastoreItem xmlns:ds="http://schemas.openxmlformats.org/officeDocument/2006/customXml" ds:itemID="{CC770B63-45B0-4E15-A6AF-A23CAEF23AB3}">
+<ds:datastoreItem xmlns:ds="http://schemas.openxmlformats.org/officeDocument/2006/customXml" ds:itemID="{6AAF2C60-5528-47BE-93A1-02FF441951B7}">
   <ds:schemaRefs>
     <ds:schemaRef ds:uri="http://schemas.openxmlformats.org/officeDocument/2006/bibliography"/>
   </ds:schemaRefs>

</xml_diff>